<commit_message>
Iteration plan 1 document is updated with team members
</commit_message>
<xml_diff>
--- a/Iteration Plan1.docx
+++ b/Iteration Plan1.docx
@@ -14,21 +14,11 @@
       <w:pPr>
         <w:pStyle w:val="Title"/>
       </w:pPr>
-      <w:r>
-        <w:fldChar w:fldCharType="begin"/>
-      </w:r>
-      <w:r>
-        <w:instrText xml:space="preserve"> TITLE  \* MERGEFORMAT </w:instrText>
-      </w:r>
-      <w:r>
-        <w:fldChar w:fldCharType="separate"/>
-      </w:r>
-      <w:r>
-        <w:t>Iteration Plan</w:t>
-      </w:r>
-      <w:r>
-        <w:fldChar w:fldCharType="end"/>
-      </w:r>
+      <w:fldSimple w:instr=" TITLE  \* MERGEFORMAT ">
+        <w:r>
+          <w:t>Iteration Plan</w:t>
+        </w:r>
+      </w:fldSimple>
     </w:p>
     <w:p>
       <w:pPr>
@@ -180,7 +170,7 @@
           </w:tcPr>
           <w:p>
             <w:r>
-              <w:t>02</w:t>
+              <w:t>01</w:t>
             </w:r>
             <w:r>
               <w:t>/04/2021</w:t>
@@ -208,7 +198,10 @@
           </w:tcPr>
           <w:p>
             <w:r>
-              <w:t>03/04/2021</w:t>
+              <w:t>01</w:t>
+            </w:r>
+            <w:r>
+              <w:t>/04/2021</w:t>
             </w:r>
           </w:p>
         </w:tc>
@@ -220,10 +213,7 @@
           </w:tcPr>
           <w:p>
             <w:r>
-              <w:t>Update</w:t>
-            </w:r>
-            <w:r>
-              <w:t xml:space="preserve"> Vision Document</w:t>
+              <w:t>Creating System-Wide Requirements</w:t>
             </w:r>
           </w:p>
         </w:tc>
@@ -233,7 +223,10 @@
           </w:tcPr>
           <w:p>
             <w:r>
-              <w:t>03/04/2021</w:t>
+              <w:t>05</w:t>
+            </w:r>
+            <w:r>
+              <w:t>/04/2021</w:t>
             </w:r>
           </w:p>
         </w:tc>
@@ -245,10 +238,7 @@
           </w:tcPr>
           <w:p>
             <w:r>
-              <w:t>Create</w:t>
-            </w:r>
-            <w:r>
-              <w:t xml:space="preserve"> Project Plan</w:t>
+              <w:t>Create Project Plan</w:t>
             </w:r>
           </w:p>
         </w:tc>
@@ -283,7 +273,10 @@
           </w:tcPr>
           <w:p>
             <w:r>
-              <w:t>09/04/2021</w:t>
+              <w:t>07</w:t>
+            </w:r>
+            <w:r>
+              <w:t>/04/2021</w:t>
             </w:r>
           </w:p>
         </w:tc>
@@ -295,19 +288,7 @@
           </w:tcPr>
           <w:p>
             <w:r>
-              <w:t xml:space="preserve">Define </w:t>
-            </w:r>
-            <w:r>
-              <w:t>Major</w:t>
-            </w:r>
-            <w:r>
-              <w:t xml:space="preserve"> Use Cases </w:t>
-            </w:r>
-            <w:r>
-              <w:t>Fully Dressed</w:t>
-            </w:r>
-            <w:r>
-              <w:t xml:space="preserve"> Format</w:t>
+              <w:t>Define Major Use Cases Fully Dressed Format</w:t>
             </w:r>
           </w:p>
         </w:tc>
@@ -317,7 +298,10 @@
           </w:tcPr>
           <w:p>
             <w:r>
-              <w:t>12/04/2021</w:t>
+              <w:t>10</w:t>
+            </w:r>
+            <w:r>
+              <w:t>/04/2021</w:t>
             </w:r>
           </w:p>
         </w:tc>
@@ -339,7 +323,32 @@
           </w:tcPr>
           <w:p>
             <w:r>
-              <w:t>15/04/2021</w:t>
+              <w:t>12</w:t>
+            </w:r>
+            <w:r>
+              <w:t>/04/2021</w:t>
+            </w:r>
+          </w:p>
+        </w:tc>
+      </w:tr>
+      <w:tr>
+        <w:tc>
+          <w:tcPr>
+            <w:tcW w:w="4608" w:type="dxa"/>
+          </w:tcPr>
+          <w:p>
+            <w:r>
+              <w:t>Update Vision Document</w:t>
+            </w:r>
+          </w:p>
+        </w:tc>
+        <w:tc>
+          <w:tcPr>
+            <w:tcW w:w="1872" w:type="dxa"/>
+          </w:tcPr>
+          <w:p>
+            <w:r>
+              <w:t>12/04/2021</w:t>
             </w:r>
           </w:p>
         </w:tc>
@@ -483,25 +492,6 @@
           <w:color w:val="000000" w:themeColor="text1"/>
         </w:rPr>
         <w:t xml:space="preserve">Defining Risks </w:t>
-      </w:r>
-    </w:p>
-    <w:p>
-      <w:pPr>
-        <w:pStyle w:val="BodyText"/>
-        <w:numPr>
-          <w:ilvl w:val="0"/>
-          <w:numId w:val="28"/>
-        </w:numPr>
-        <w:ind w:left="360" w:firstLine="0"/>
-        <w:rPr>
-          <w:color w:val="000000" w:themeColor="text1"/>
-        </w:rPr>
-      </w:pPr>
-      <w:r>
-        <w:rPr>
-          <w:color w:val="000000" w:themeColor="text1"/>
-        </w:rPr>
-        <w:t>Creating Next Iteration Plan</w:t>
       </w:r>
     </w:p>
     <w:p>
@@ -573,10 +563,10 @@
         <w:gridCol w:w="1543"/>
         <w:gridCol w:w="990"/>
         <w:gridCol w:w="990"/>
-        <w:gridCol w:w="970"/>
-        <w:gridCol w:w="1460"/>
+        <w:gridCol w:w="1018"/>
+        <w:gridCol w:w="1464"/>
         <w:gridCol w:w="990"/>
-        <w:gridCol w:w="1504"/>
+        <w:gridCol w:w="1509"/>
         <w:gridCol w:w="900"/>
         <w:gridCol w:w="1080"/>
       </w:tblGrid>
@@ -1122,21 +1112,7 @@
                 <w:rFonts w:ascii="Arial" w:hAnsi="Arial" w:cs="Arial"/>
                 <w:lang w:eastAsia="ja-JP"/>
               </w:rPr>
-              <w:t xml:space="preserve">Open Up </w:t>
-            </w:r>
-            <w:r>
-              <w:rPr>
-                <w:rFonts w:ascii="Arial" w:hAnsi="Arial" w:cs="Arial"/>
-                <w:lang w:eastAsia="ja-JP"/>
-              </w:rPr>
-              <w:t>Work Item List</w:t>
-            </w:r>
-            <w:r>
-              <w:rPr>
-                <w:rFonts w:ascii="Arial" w:hAnsi="Arial" w:cs="Arial"/>
-                <w:lang w:eastAsia="ja-JP"/>
-              </w:rPr>
-              <w:t xml:space="preserve"> Template </w:t>
+              <w:t xml:space="preserve">Open Up Work Item List Template </w:t>
             </w:r>
           </w:p>
         </w:tc>
@@ -1571,7 +1547,7 @@
                 <w:rFonts w:ascii="Arial" w:hAnsi="Arial" w:cs="Arial"/>
                 <w:lang w:eastAsia="ja-JP"/>
               </w:rPr>
-              <w:t>Started</w:t>
+              <w:t>In Progress</w:t>
             </w:r>
           </w:p>
         </w:tc>
@@ -1596,21 +1572,7 @@
                 <w:rFonts w:ascii="Arial" w:hAnsi="Arial" w:cs="Arial"/>
                 <w:lang w:eastAsia="ja-JP"/>
               </w:rPr>
-              <w:t xml:space="preserve">Open Up </w:t>
-            </w:r>
-            <w:r>
-              <w:rPr>
-                <w:rFonts w:ascii="Arial" w:hAnsi="Arial" w:cs="Arial"/>
-                <w:lang w:eastAsia="ja-JP"/>
-              </w:rPr>
-              <w:t>Vision</w:t>
-            </w:r>
-            <w:r>
-              <w:rPr>
-                <w:rFonts w:ascii="Arial" w:hAnsi="Arial" w:cs="Arial"/>
-                <w:lang w:eastAsia="ja-JP"/>
-              </w:rPr>
-              <w:t xml:space="preserve"> Template </w:t>
+              <w:t xml:space="preserve">Open Up Vision Template </w:t>
             </w:r>
           </w:p>
         </w:tc>
@@ -1815,7 +1777,7 @@
                 <w:rFonts w:ascii="Arial" w:hAnsi="Arial" w:cs="Arial"/>
                 <w:lang w:eastAsia="ja-JP"/>
               </w:rPr>
-              <w:t>Started</w:t>
+              <w:t>In Progress</w:t>
             </w:r>
           </w:p>
         </w:tc>
@@ -1840,14 +1802,7 @@
                 <w:rFonts w:ascii="Arial" w:hAnsi="Arial" w:cs="Arial"/>
                 <w:lang w:eastAsia="ja-JP"/>
               </w:rPr>
-              <w:t xml:space="preserve">Open Up Project </w:t>
-            </w:r>
-            <w:r>
-              <w:rPr>
-                <w:rFonts w:ascii="Arial" w:hAnsi="Arial" w:cs="Arial"/>
-                <w:lang w:eastAsia="ja-JP"/>
-              </w:rPr>
-              <w:t xml:space="preserve">Plan Template </w:t>
+              <w:t xml:space="preserve">Open Up Project Plan Template </w:t>
             </w:r>
           </w:p>
         </w:tc>
@@ -1922,7 +1877,7 @@
                 <w:rFonts w:ascii="Arial" w:hAnsi="Arial" w:cs="Arial"/>
                 <w:lang w:eastAsia="ja-JP"/>
               </w:rPr>
-              <w:t>2</w:t>
+              <w:t>1</w:t>
             </w:r>
           </w:p>
         </w:tc>
@@ -1947,7 +1902,7 @@
                 <w:rFonts w:ascii="Arial" w:hAnsi="Arial" w:cs="Arial"/>
                 <w:lang w:eastAsia="ja-JP"/>
               </w:rPr>
-              <w:t>8</w:t>
+              <w:t>9</w:t>
             </w:r>
           </w:p>
         </w:tc>
@@ -2052,7 +2007,7 @@
                 <w:rFonts w:ascii="Arial" w:hAnsi="Arial" w:cs="Arial"/>
                 <w:lang w:eastAsia="ja-JP"/>
               </w:rPr>
-              <w:t>Started</w:t>
+              <w:t>In Progress</w:t>
             </w:r>
           </w:p>
         </w:tc>
@@ -2077,21 +2032,7 @@
                 <w:rFonts w:ascii="Arial" w:hAnsi="Arial" w:cs="Arial"/>
                 <w:lang w:eastAsia="ja-JP"/>
               </w:rPr>
-              <w:t xml:space="preserve">Open Up </w:t>
-            </w:r>
-            <w:r>
-              <w:rPr>
-                <w:rFonts w:ascii="Arial" w:hAnsi="Arial" w:cs="Arial"/>
-                <w:lang w:eastAsia="ja-JP"/>
-              </w:rPr>
-              <w:t>System-Wide Requirements</w:t>
-            </w:r>
-            <w:r>
-              <w:rPr>
-                <w:rFonts w:ascii="Arial" w:hAnsi="Arial" w:cs="Arial"/>
-                <w:lang w:eastAsia="ja-JP"/>
-              </w:rPr>
-              <w:t xml:space="preserve"> Template </w:t>
+              <w:t xml:space="preserve">Open Up System-Wide Requirements Template </w:t>
             </w:r>
           </w:p>
         </w:tc>
@@ -2228,7 +2169,21 @@
                 <w:rFonts w:ascii="Arial" w:hAnsi="Arial" w:cs="Arial"/>
                 <w:lang w:eastAsia="ja-JP"/>
               </w:rPr>
-              <w:t>Defining Use Cases Brief Format</w:t>
+              <w:t>Defining</w:t>
+            </w:r>
+            <w:r>
+              <w:rPr>
+                <w:rFonts w:ascii="Arial" w:hAnsi="Arial" w:cs="Arial"/>
+                <w:lang w:eastAsia="ja-JP"/>
+              </w:rPr>
+              <w:t xml:space="preserve"> All </w:t>
+            </w:r>
+            <w:r>
+              <w:rPr>
+                <w:rFonts w:ascii="Arial" w:hAnsi="Arial" w:cs="Arial"/>
+                <w:lang w:eastAsia="ja-JP"/>
+              </w:rPr>
+              <w:t xml:space="preserve"> Use Cases Brief Format</w:t>
             </w:r>
           </w:p>
         </w:tc>
@@ -2278,7 +2233,7 @@
                 <w:rFonts w:ascii="Arial" w:hAnsi="Arial" w:cs="Arial"/>
                 <w:lang w:eastAsia="ja-JP"/>
               </w:rPr>
-              <w:t>10</w:t>
+              <w:t>8</w:t>
             </w:r>
           </w:p>
         </w:tc>
@@ -2303,7 +2258,7 @@
                 <w:rFonts w:ascii="Arial" w:hAnsi="Arial" w:cs="Arial"/>
                 <w:lang w:eastAsia="ja-JP"/>
               </w:rPr>
-              <w:t>Started</w:t>
+              <w:t>In Progress</w:t>
             </w:r>
           </w:p>
         </w:tc>
@@ -2328,21 +2283,7 @@
                 <w:rFonts w:ascii="Arial" w:hAnsi="Arial" w:cs="Arial"/>
                 <w:lang w:eastAsia="ja-JP"/>
               </w:rPr>
-              <w:t xml:space="preserve">Open Up </w:t>
-            </w:r>
-            <w:r>
-              <w:rPr>
-                <w:rFonts w:ascii="Arial" w:hAnsi="Arial" w:cs="Arial"/>
-                <w:lang w:eastAsia="ja-JP"/>
-              </w:rPr>
-              <w:t>Use Case Specification</w:t>
-            </w:r>
-            <w:r>
-              <w:rPr>
-                <w:rFonts w:ascii="Arial" w:hAnsi="Arial" w:cs="Arial"/>
-                <w:lang w:eastAsia="ja-JP"/>
-              </w:rPr>
-              <w:t xml:space="preserve"> Template </w:t>
+              <w:t xml:space="preserve">Open Up Use Case Specification Template </w:t>
             </w:r>
           </w:p>
         </w:tc>
@@ -2522,7 +2463,7 @@
                 <w:rFonts w:ascii="Arial" w:hAnsi="Arial" w:cs="Arial"/>
                 <w:lang w:eastAsia="ja-JP"/>
               </w:rPr>
-              <w:t>8</w:t>
+              <w:t>10</w:t>
             </w:r>
           </w:p>
         </w:tc>
@@ -2547,7 +2488,7 @@
                 <w:rFonts w:ascii="Arial" w:hAnsi="Arial" w:cs="Arial"/>
                 <w:lang w:eastAsia="ja-JP"/>
               </w:rPr>
-              <w:t>Started</w:t>
+              <w:t>In Progress</w:t>
             </w:r>
           </w:p>
         </w:tc>
@@ -2572,21 +2513,7 @@
                 <w:rFonts w:ascii="Arial" w:hAnsi="Arial" w:cs="Arial"/>
                 <w:lang w:eastAsia="ja-JP"/>
               </w:rPr>
-              <w:t xml:space="preserve">Open Up </w:t>
-            </w:r>
-            <w:r>
-              <w:rPr>
-                <w:rFonts w:ascii="Arial" w:hAnsi="Arial" w:cs="Arial"/>
-                <w:lang w:eastAsia="ja-JP"/>
-              </w:rPr>
-              <w:t>Use Case Specifica</w:t>
-            </w:r>
-            <w:r>
-              <w:rPr>
-                <w:rFonts w:ascii="Arial" w:hAnsi="Arial" w:cs="Arial"/>
-                <w:lang w:eastAsia="ja-JP"/>
-              </w:rPr>
-              <w:t>tion Template</w:t>
+              <w:t>Open Up Use Case Specification Template</w:t>
             </w:r>
           </w:p>
         </w:tc>
@@ -2791,7 +2718,7 @@
                 <w:rFonts w:ascii="Arial" w:hAnsi="Arial" w:cs="Arial"/>
                 <w:lang w:eastAsia="ja-JP"/>
               </w:rPr>
-              <w:t>Started</w:t>
+              <w:t>In Progress</w:t>
             </w:r>
           </w:p>
         </w:tc>
@@ -2996,7 +2923,7 @@
                 <w:rFonts w:ascii="Arial" w:hAnsi="Arial" w:cs="Arial"/>
                 <w:lang w:eastAsia="ja-JP"/>
               </w:rPr>
-              <w:t>3</w:t>
+              <w:t>4</w:t>
             </w:r>
           </w:p>
         </w:tc>
@@ -3021,7 +2948,7 @@
                 <w:rFonts w:ascii="Arial" w:hAnsi="Arial" w:cs="Arial"/>
                 <w:lang w:eastAsia="ja-JP"/>
               </w:rPr>
-              <w:t>Started</w:t>
+              <w:t>In Progress</w:t>
             </w:r>
           </w:p>
         </w:tc>
@@ -3046,21 +2973,7 @@
                 <w:rFonts w:ascii="Arial" w:hAnsi="Arial" w:cs="Arial"/>
                 <w:lang w:eastAsia="ja-JP"/>
               </w:rPr>
-              <w:t xml:space="preserve">Open Up Use </w:t>
-            </w:r>
-            <w:r>
-              <w:rPr>
-                <w:rFonts w:ascii="Arial" w:hAnsi="Arial" w:cs="Arial"/>
-                <w:lang w:eastAsia="ja-JP"/>
-              </w:rPr>
-              <w:t>Risk List</w:t>
-            </w:r>
-            <w:r>
-              <w:rPr>
-                <w:rFonts w:ascii="Arial" w:hAnsi="Arial" w:cs="Arial"/>
-                <w:lang w:eastAsia="ja-JP"/>
-              </w:rPr>
-              <w:t xml:space="preserve"> Template</w:t>
+              <w:t>Open Up Use Risk List Template</w:t>
             </w:r>
           </w:p>
         </w:tc>
@@ -3190,21 +3103,7 @@
                 <w:rFonts w:ascii="Arial" w:hAnsi="Arial" w:cs="Arial"/>
                 <w:lang w:eastAsia="ja-JP"/>
               </w:rPr>
-              <w:t>Creating Iteration I</w:t>
-            </w:r>
-            <w:r>
-              <w:rPr>
-                <w:rFonts w:ascii="Arial" w:hAnsi="Arial" w:cs="Arial"/>
-                <w:lang w:eastAsia="ja-JP"/>
-              </w:rPr>
-              <w:t>I</w:t>
-            </w:r>
-            <w:r>
-              <w:rPr>
-                <w:rFonts w:ascii="Arial" w:hAnsi="Arial" w:cs="Arial"/>
-                <w:lang w:eastAsia="ja-JP"/>
-              </w:rPr>
-              <w:t xml:space="preserve"> Plan</w:t>
+              <w:t>Creating Iteration II Plan</w:t>
             </w:r>
           </w:p>
         </w:tc>
@@ -3279,7 +3178,7 @@
                 <w:rFonts w:ascii="Arial" w:hAnsi="Arial" w:cs="Arial"/>
                 <w:lang w:eastAsia="ja-JP"/>
               </w:rPr>
-              <w:t>Started</w:t>
+              <w:t>In Progress</w:t>
             </w:r>
           </w:p>
         </w:tc>
@@ -3437,26 +3336,6 @@
         <w:t>4.  Issues</w:t>
       </w:r>
     </w:p>
-    <w:p>
-      <w:pPr>
-        <w:pStyle w:val="InfoBlue"/>
-        <w:rPr>
-          <w:vanish w:val="0"/>
-        </w:rPr>
-      </w:pPr>
-      <w:r>
-        <w:rPr>
-          <w:vanish w:val="0"/>
-        </w:rPr>
-        <w:t xml:space="preserve"> </w:t>
-      </w:r>
-      <w:r>
-        <w:rPr>
-          <w:vanish w:val="0"/>
-        </w:rPr>
-        <w:t>[List any issues to be solved during the iteration. Update status when new issues are reported during the daily meetings]</w:t>
-      </w:r>
-    </w:p>
     <w:p/>
     <w:tbl>
       <w:tblPr>
@@ -3466,9 +3345,9 @@
         <w:tblLook w:val="01E0" w:firstRow="1" w:lastRow="1" w:firstColumn="1" w:lastColumn="1" w:noHBand="0" w:noVBand="0"/>
       </w:tblPr>
       <w:tblGrid>
-        <w:gridCol w:w="3115"/>
-        <w:gridCol w:w="1431"/>
-        <w:gridCol w:w="4804"/>
+        <w:gridCol w:w="3192"/>
+        <w:gridCol w:w="1452"/>
+        <w:gridCol w:w="4932"/>
       </w:tblGrid>
       <w:tr>
         <w:tc>
@@ -3593,6 +3472,9 @@
               <w:pStyle w:val="BodyText"/>
               <w:ind w:left="0"/>
             </w:pPr>
+            <w:r>
+              <w:t>Team interaction needs improvement.</w:t>
+            </w:r>
           </w:p>
         </w:tc>
         <w:tc>
@@ -3610,6 +3492,9 @@
               <w:pStyle w:val="BodyText"/>
               <w:ind w:left="0"/>
             </w:pPr>
+            <w:r>
+              <w:t>In progress</w:t>
+            </w:r>
           </w:p>
         </w:tc>
         <w:tc>
@@ -3627,6 +3512,71 @@
               <w:pStyle w:val="BodyText"/>
               <w:ind w:left="0"/>
             </w:pPr>
+            <w:r>
+              <w:t>Trying different platform for the meetings to improve meeting quality.(Skype instead of Zoom, jira for managing tasks)</w:t>
+            </w:r>
+          </w:p>
+        </w:tc>
+      </w:tr>
+      <w:tr>
+        <w:tc>
+          <w:tcPr>
+            <w:tcW w:w="3192" w:type="dxa"/>
+            <w:tcBorders>
+              <w:top w:val="single" w:sz="4" w:space="0" w:color="auto"/>
+              <w:left w:val="single" w:sz="4" w:space="0" w:color="auto"/>
+              <w:bottom w:val="single" w:sz="4" w:space="0" w:color="auto"/>
+              <w:right w:val="single" w:sz="4" w:space="0" w:color="auto"/>
+            </w:tcBorders>
+          </w:tcPr>
+          <w:p>
+            <w:pPr>
+              <w:pStyle w:val="BodyText"/>
+              <w:ind w:left="0"/>
+            </w:pPr>
+            <w:r>
+              <w:t>Lack of documentation system.</w:t>
+            </w:r>
+          </w:p>
+        </w:tc>
+        <w:tc>
+          <w:tcPr>
+            <w:tcW w:w="1452" w:type="dxa"/>
+            <w:tcBorders>
+              <w:top w:val="single" w:sz="4" w:space="0" w:color="auto"/>
+              <w:left w:val="single" w:sz="4" w:space="0" w:color="auto"/>
+              <w:bottom w:val="single" w:sz="4" w:space="0" w:color="auto"/>
+              <w:right w:val="single" w:sz="4" w:space="0" w:color="auto"/>
+            </w:tcBorders>
+          </w:tcPr>
+          <w:p>
+            <w:pPr>
+              <w:pStyle w:val="BodyText"/>
+              <w:ind w:left="0"/>
+            </w:pPr>
+            <w:r>
+              <w:t>In progress</w:t>
+            </w:r>
+          </w:p>
+        </w:tc>
+        <w:tc>
+          <w:tcPr>
+            <w:tcW w:w="4932" w:type="dxa"/>
+            <w:tcBorders>
+              <w:top w:val="single" w:sz="4" w:space="0" w:color="auto"/>
+              <w:left w:val="single" w:sz="4" w:space="0" w:color="auto"/>
+              <w:bottom w:val="single" w:sz="4" w:space="0" w:color="auto"/>
+              <w:right w:val="single" w:sz="4" w:space="0" w:color="auto"/>
+            </w:tcBorders>
+          </w:tcPr>
+          <w:p>
+            <w:pPr>
+              <w:pStyle w:val="BodyText"/>
+              <w:ind w:left="0"/>
+            </w:pPr>
+            <w:r>
+              <w:t>Trying to use version control systems to keep track of project progress.(Git)</w:t>
+            </w:r>
           </w:p>
         </w:tc>
       </w:tr>
@@ -3697,532 +3647,6 @@
       </w:r>
       <w:bookmarkStart w:id="1" w:name="_GoBack"/>
       <w:bookmarkEnd w:id="1"/>
-    </w:p>
-    <w:p>
-      <w:pPr>
-        <w:pStyle w:val="Heading1"/>
-      </w:pPr>
-      <w:r>
-        <w:t>6</w:t>
-      </w:r>
-      <w:r>
-        <w:t>.  Assessment</w:t>
-      </w:r>
-    </w:p>
-    <w:p>
-      <w:pPr>
-        <w:pStyle w:val="InfoBlue"/>
-        <w:rPr>
-          <w:vanish w:val="0"/>
-        </w:rPr>
-      </w:pPr>
-      <w:r>
-        <w:rPr>
-          <w:vanish w:val="0"/>
-        </w:rPr>
-        <w:t>[</w:t>
-      </w:r>
-      <w:r>
-        <w:rPr>
-          <w:vanish w:val="0"/>
-        </w:rPr>
-        <w:t>Use t</w:t>
-      </w:r>
-      <w:r>
-        <w:rPr>
-          <w:vanish w:val="0"/>
-        </w:rPr>
-        <w:t>his section for capturing and communicating</w:t>
-      </w:r>
-      <w:r>
-        <w:rPr>
-          <w:vanish w:val="0"/>
-        </w:rPr>
-        <w:t xml:space="preserve"> results and actions from assessments</w:t>
-      </w:r>
-      <w:r>
-        <w:rPr>
-          <w:vanish w:val="0"/>
-        </w:rPr>
-        <w:t>, which are</w:t>
-      </w:r>
-      <w:r>
-        <w:rPr>
-          <w:vanish w:val="0"/>
-        </w:rPr>
-        <w:t xml:space="preserve"> typically done at the end of each iteration</w:t>
-      </w:r>
-      <w:r>
-        <w:rPr>
-          <w:vanish w:val="0"/>
-        </w:rPr>
-        <w:t>.</w:t>
-      </w:r>
-      <w:r>
-        <w:rPr>
-          <w:vanish w:val="0"/>
-        </w:rPr>
-        <w:t xml:space="preserve"> </w:t>
-      </w:r>
-      <w:r>
-        <w:rPr>
-          <w:vanish w:val="0"/>
-        </w:rPr>
-        <w:t xml:space="preserve">If you don’t </w:t>
-      </w:r>
-      <w:r>
-        <w:rPr>
-          <w:vanish w:val="0"/>
-        </w:rPr>
-        <w:t xml:space="preserve">do this, </w:t>
-      </w:r>
-      <w:r>
-        <w:rPr>
-          <w:vanish w:val="0"/>
-        </w:rPr>
-        <w:t>the team may not be able to improve the way they develop software.]</w:t>
-      </w:r>
-    </w:p>
-    <w:tbl>
-      <w:tblPr>
-        <w:tblW w:w="5543" w:type="dxa"/>
-        <w:tblInd w:w="720" w:type="dxa"/>
-        <w:tblBorders>
-          <w:top w:val="single" w:sz="4" w:space="0" w:color="auto"/>
-          <w:left w:val="single" w:sz="4" w:space="0" w:color="auto"/>
-          <w:bottom w:val="single" w:sz="4" w:space="0" w:color="auto"/>
-          <w:right w:val="single" w:sz="4" w:space="0" w:color="auto"/>
-          <w:insideH w:val="single" w:sz="4" w:space="0" w:color="auto"/>
-          <w:insideV w:val="single" w:sz="4" w:space="0" w:color="auto"/>
-        </w:tblBorders>
-        <w:tblLook w:val="0000" w:firstRow="0" w:lastRow="0" w:firstColumn="0" w:lastColumn="0" w:noHBand="0" w:noVBand="0"/>
-      </w:tblPr>
-      <w:tblGrid>
-        <w:gridCol w:w="1778"/>
-        <w:gridCol w:w="3765"/>
-      </w:tblGrid>
-      <w:tr>
-        <w:tc>
-          <w:tcPr>
-            <w:tcW w:w="1778" w:type="dxa"/>
-          </w:tcPr>
-          <w:p>
-            <w:pPr>
-              <w:spacing w:before="40" w:after="40"/>
-              <w:rPr>
-                <w:bCs/>
-              </w:rPr>
-            </w:pPr>
-            <w:r>
-              <w:rPr>
-                <w:bCs/>
-              </w:rPr>
-              <w:t>Assessment target</w:t>
-            </w:r>
-          </w:p>
-        </w:tc>
-        <w:tc>
-          <w:tcPr>
-            <w:tcW w:w="3765" w:type="dxa"/>
-          </w:tcPr>
-          <w:p>
-            <w:pPr>
-              <w:spacing w:before="40" w:after="40"/>
-              <w:rPr>
-                <w:bCs/>
-                <w:iCs/>
-              </w:rPr>
-            </w:pPr>
-            <w:r>
-              <w:rPr>
-                <w:iCs/>
-                <w:color w:val="0000FF"/>
-              </w:rPr>
-              <w:t>[</w:t>
-            </w:r>
-            <w:r>
-              <w:rPr>
-                <w:iCs/>
-                <w:color w:val="0000FF"/>
-              </w:rPr>
-              <w:t>This c</w:t>
-            </w:r>
-            <w:r>
-              <w:rPr>
-                <w:rFonts w:ascii="Times" w:hAnsi="Times"/>
-                <w:iCs/>
-                <w:color w:val="0000FF"/>
-              </w:rPr>
-              <w:t>ould be the entire iteration or</w:t>
-            </w:r>
-            <w:r>
-              <w:rPr>
-                <w:rFonts w:ascii="Times" w:hAnsi="Times"/>
-                <w:iCs/>
-                <w:color w:val="0000FF"/>
-              </w:rPr>
-              <w:t xml:space="preserve"> just</w:t>
-            </w:r>
-            <w:r>
-              <w:rPr>
-                <w:rFonts w:ascii="Times" w:hAnsi="Times"/>
-                <w:iCs/>
-                <w:color w:val="0000FF"/>
-              </w:rPr>
-              <w:t xml:space="preserve"> a specific component</w:t>
-            </w:r>
-            <w:r>
-              <w:rPr>
-                <w:rFonts w:ascii="Times" w:hAnsi="Times"/>
-                <w:iCs/>
-                <w:color w:val="0000FF"/>
-              </w:rPr>
-              <w:t>]</w:t>
-            </w:r>
-          </w:p>
-        </w:tc>
-      </w:tr>
-      <w:tr>
-        <w:tc>
-          <w:tcPr>
-            <w:tcW w:w="1778" w:type="dxa"/>
-          </w:tcPr>
-          <w:p>
-            <w:pPr>
-              <w:spacing w:before="40" w:after="40"/>
-            </w:pPr>
-            <w:r>
-              <w:t>Assessment date</w:t>
-            </w:r>
-          </w:p>
-        </w:tc>
-        <w:tc>
-          <w:tcPr>
-            <w:tcW w:w="3765" w:type="dxa"/>
-          </w:tcPr>
-          <w:p>
-            <w:pPr>
-              <w:spacing w:before="40" w:after="40"/>
-              <w:rPr>
-                <w:iCs/>
-              </w:rPr>
-            </w:pPr>
-          </w:p>
-        </w:tc>
-      </w:tr>
-      <w:tr>
-        <w:tc>
-          <w:tcPr>
-            <w:tcW w:w="1778" w:type="dxa"/>
-          </w:tcPr>
-          <w:p>
-            <w:pPr>
-              <w:spacing w:before="40" w:after="40"/>
-            </w:pPr>
-            <w:r>
-              <w:t>Participants</w:t>
-            </w:r>
-          </w:p>
-        </w:tc>
-        <w:tc>
-          <w:tcPr>
-            <w:tcW w:w="3765" w:type="dxa"/>
-          </w:tcPr>
-          <w:p>
-            <w:pPr>
-              <w:spacing w:before="40" w:after="40"/>
-              <w:rPr>
-                <w:iCs/>
-              </w:rPr>
-            </w:pPr>
-          </w:p>
-        </w:tc>
-      </w:tr>
-      <w:tr>
-        <w:tc>
-          <w:tcPr>
-            <w:tcW w:w="1778" w:type="dxa"/>
-          </w:tcPr>
-          <w:p>
-            <w:pPr>
-              <w:spacing w:before="40" w:after="40"/>
-            </w:pPr>
-            <w:r>
-              <w:t>Project status</w:t>
-            </w:r>
-          </w:p>
-        </w:tc>
-        <w:tc>
-          <w:tcPr>
-            <w:tcW w:w="3765" w:type="dxa"/>
-          </w:tcPr>
-          <w:p>
-            <w:pPr>
-              <w:spacing w:before="40" w:after="40"/>
-              <w:rPr>
-                <w:iCs/>
-              </w:rPr>
-            </w:pPr>
-            <w:r>
-              <w:rPr>
-                <w:rFonts w:ascii="Times" w:hAnsi="Times"/>
-                <w:iCs/>
-                <w:color w:val="0000FF"/>
-              </w:rPr>
-              <w:t>[</w:t>
-            </w:r>
-            <w:r>
-              <w:rPr>
-                <w:rFonts w:ascii="Times" w:hAnsi="Times"/>
-                <w:iCs/>
-                <w:color w:val="0000FF"/>
-              </w:rPr>
-              <w:t xml:space="preserve">For example, </w:t>
-            </w:r>
-            <w:r>
-              <w:rPr>
-                <w:rFonts w:ascii="Times" w:hAnsi="Times"/>
-                <w:iCs/>
-                <w:color w:val="0000FF"/>
-              </w:rPr>
-              <w:t>express as Red, Yellow, or Green</w:t>
-            </w:r>
-            <w:r>
-              <w:rPr>
-                <w:rFonts w:ascii="Times" w:hAnsi="Times"/>
-                <w:iCs/>
-                <w:color w:val="0000FF"/>
-              </w:rPr>
-              <w:t>.</w:t>
-            </w:r>
-            <w:r>
-              <w:rPr>
-                <w:rFonts w:ascii="Times" w:hAnsi="Times"/>
-                <w:iCs/>
-                <w:color w:val="0000FF"/>
-              </w:rPr>
-              <w:t>]</w:t>
-            </w:r>
-          </w:p>
-        </w:tc>
-      </w:tr>
-    </w:tbl>
-    <w:p/>
-    <w:p>
-      <w:pPr>
-        <w:pStyle w:val="Heading2"/>
-        <w:numPr>
-          <w:ilvl w:val="0"/>
-          <w:numId w:val="30"/>
-        </w:numPr>
-      </w:pPr>
-      <w:r>
-        <w:t xml:space="preserve">Assessment against </w:t>
-      </w:r>
-      <w:r>
-        <w:t>o</w:t>
-      </w:r>
-      <w:r>
-        <w:t>bjectives</w:t>
-      </w:r>
-    </w:p>
-    <w:p>
-      <w:pPr>
-        <w:pStyle w:val="InfoBluelistitem"/>
-      </w:pPr>
-      <w:r>
-        <w:t xml:space="preserve">[Document whether you addressed the objectives as specified in the </w:t>
-      </w:r>
-      <w:r>
-        <w:t>I</w:t>
-      </w:r>
-      <w:r>
-        <w:t xml:space="preserve">teration </w:t>
-      </w:r>
-      <w:r>
-        <w:t>P</w:t>
-      </w:r>
-      <w:r>
-        <w:t>lan.]</w:t>
-      </w:r>
-    </w:p>
-    <w:p>
-      <w:pPr>
-        <w:pStyle w:val="Heading2"/>
-        <w:numPr>
-          <w:ilvl w:val="0"/>
-          <w:numId w:val="29"/>
-        </w:numPr>
-      </w:pPr>
-      <w:r>
-        <w:t>Work Items</w:t>
-      </w:r>
-      <w:r>
-        <w:t xml:space="preserve">: </w:t>
-      </w:r>
-      <w:r>
-        <w:t>Plan</w:t>
-      </w:r>
-      <w:r>
-        <w:t>ned</w:t>
-      </w:r>
-      <w:r>
-        <w:t xml:space="preserve"> </w:t>
-      </w:r>
-      <w:r>
-        <w:t>compared to a</w:t>
-      </w:r>
-      <w:r>
-        <w:t>ctual</w:t>
-      </w:r>
-      <w:r>
-        <w:t>ly completed</w:t>
-      </w:r>
-    </w:p>
-    <w:p>
-      <w:pPr>
-        <w:pStyle w:val="InfoBluelistitem"/>
-      </w:pPr>
-      <w:r>
-        <w:t xml:space="preserve">[Summarize whether all </w:t>
-      </w:r>
-      <w:r>
-        <w:t>Work Item</w:t>
-      </w:r>
-      <w:r>
-        <w:t xml:space="preserve">s planned to be addressed in the iteration were addressed, and which </w:t>
-      </w:r>
-      <w:r>
-        <w:t>Work Item</w:t>
-      </w:r>
-      <w:r>
-        <w:t>s were postponed or added.]</w:t>
-      </w:r>
-    </w:p>
-    <w:p>
-      <w:pPr>
-        <w:pStyle w:val="Heading2"/>
-        <w:numPr>
-          <w:ilvl w:val="0"/>
-          <w:numId w:val="0"/>
-        </w:numPr>
-        <w:ind w:left="720"/>
-      </w:pPr>
-      <w:r>
-        <w:t xml:space="preserve">Assessment against Evaluation Criteria Test </w:t>
-      </w:r>
-      <w:r>
-        <w:t>r</w:t>
-      </w:r>
-      <w:r>
-        <w:t>esults</w:t>
-      </w:r>
-    </w:p>
-    <w:p>
-      <w:pPr>
-        <w:pStyle w:val="InfoBluelistitem"/>
-      </w:pPr>
-      <w:r>
-        <w:t xml:space="preserve">[Document whether you met the evaluation criteria as specified in the </w:t>
-      </w:r>
-      <w:r>
-        <w:t>I</w:t>
-      </w:r>
-      <w:r>
-        <w:t xml:space="preserve">teration </w:t>
-      </w:r>
-      <w:r>
-        <w:t>P</w:t>
-      </w:r>
-      <w:r>
-        <w:t xml:space="preserve">lan. This could include information such as “Demo for </w:t>
-      </w:r>
-      <w:r>
-        <w:t>D</w:t>
-      </w:r>
-      <w:r>
-        <w:t>epartment X was well</w:t>
-      </w:r>
-      <w:r>
-        <w:t>-</w:t>
-      </w:r>
-      <w:r>
-        <w:t>received, with some concerns raised around usability</w:t>
-      </w:r>
-      <w:r>
-        <w:t>,</w:t>
-      </w:r>
-      <w:r>
-        <w:t>”</w:t>
-      </w:r>
-      <w:r>
-        <w:t xml:space="preserve"> or </w:t>
-      </w:r>
-      <w:r>
-        <w:t xml:space="preserve">“495 test cases were automated with a 98% pass rate. 9 test cases were deferred </w:t>
-      </w:r>
-      <w:r>
-        <w:t xml:space="preserve">because the </w:t>
-      </w:r>
-      <w:r>
-        <w:t xml:space="preserve">corresponding </w:t>
-      </w:r>
-      <w:r>
-        <w:t>Work Item</w:t>
-      </w:r>
-      <w:r>
-        <w:t xml:space="preserve">s </w:t>
-      </w:r>
-      <w:r>
-        <w:t xml:space="preserve">were </w:t>
-      </w:r>
-      <w:r>
-        <w:t>postponed.”]</w:t>
-      </w:r>
-    </w:p>
-    <w:p>
-      <w:pPr>
-        <w:pStyle w:val="Heading2"/>
-        <w:numPr>
-          <w:ilvl w:val="0"/>
-          <w:numId w:val="29"/>
-        </w:numPr>
-      </w:pPr>
-      <w:r>
-        <w:t xml:space="preserve">Other </w:t>
-      </w:r>
-      <w:r>
-        <w:t>c</w:t>
-      </w:r>
-      <w:r>
-        <w:t xml:space="preserve">oncerns and </w:t>
-      </w:r>
-      <w:r>
-        <w:t>d</w:t>
-      </w:r>
-      <w:r>
-        <w:t>eviations</w:t>
-      </w:r>
-    </w:p>
-    <w:p>
-      <w:pPr>
-        <w:pStyle w:val="InfoBluelistitem"/>
-      </w:pPr>
-      <w:r>
-        <w:t>[List other areas that have been evaluated, such as financials,</w:t>
-      </w:r>
-      <w:r>
-        <w:t xml:space="preserve"> or </w:t>
-      </w:r>
-      <w:r>
-        <w:t xml:space="preserve">schedule deviation, as well as </w:t>
-      </w:r>
-      <w:r>
-        <w:t>S</w:t>
-      </w:r>
-      <w:r>
-        <w:t>takeholder feedback not captured elsewhere.]</w:t>
-      </w:r>
     </w:p>
     <w:sectPr>
       <w:pgSz w:w="12240" w:h="15840" w:code="1"/>
@@ -4310,21 +3734,11 @@
           <w:r>
             <w:sym w:font="Symbol" w:char="F0D3"/>
           </w:r>
-          <w:r>
-            <w:fldChar w:fldCharType="begin"/>
-          </w:r>
-          <w:r>
-            <w:instrText xml:space="preserve"> DOCPROPERTY "Company"  \* MERGEFORMAT </w:instrText>
-          </w:r>
-          <w:r>
-            <w:fldChar w:fldCharType="separate"/>
-          </w:r>
-          <w:r>
-            <w:t>&lt;Company Name&gt;</w:t>
-          </w:r>
-          <w:r>
-            <w:fldChar w:fldCharType="end"/>
-          </w:r>
+          <w:fldSimple w:instr=" DOCPROPERTY &quot;Company&quot;  \* MERGEFORMAT ">
+            <w:r>
+              <w:t>&lt;Company Name&gt;</w:t>
+            </w:r>
+          </w:fldSimple>
           <w:r>
             <w:t xml:space="preserve">, </w:t>
           </w:r>
@@ -4523,21 +3937,11 @@
           <w:tcW w:w="6379" w:type="dxa"/>
         </w:tcPr>
         <w:p>
-          <w:r>
-            <w:fldChar w:fldCharType="begin"/>
-          </w:r>
-          <w:r>
-            <w:instrText xml:space="preserve"> TITLE  \* MERGEFORMAT </w:instrText>
-          </w:r>
-          <w:r>
-            <w:fldChar w:fldCharType="separate"/>
-          </w:r>
-          <w:r>
-            <w:t>Iteration Plan</w:t>
-          </w:r>
-          <w:r>
-            <w:fldChar w:fldCharType="end"/>
-          </w:r>
+          <w:fldSimple w:instr=" TITLE  \* MERGEFORMAT ">
+            <w:r>
+              <w:t>Iteration Plan</w:t>
+            </w:r>
+          </w:fldSimple>
         </w:p>
       </w:tc>
       <w:tc>
@@ -7434,6 +6838,7 @@
   <w:style w:type="character" w:default="1" w:styleId="DefaultParagraphFont">
     <w:name w:val="Default Paragraph Font"/>
     <w:uiPriority w:val="1"/>
+    <w:semiHidden/>
     <w:unhideWhenUsed/>
   </w:style>
   <w:style w:type="table" w:default="1" w:styleId="TableNormal">

</xml_diff>